<commit_message>
Event + Reload Problem behoben
</commit_message>
<xml_diff>
--- a/03-Extras/Todo&Bugs.docx
+++ b/03-Extras/Todo&Bugs.docx
@@ -44,101 +44,6 @@
     </w:p>
     <w:p>
       <w:pPr>
-        <w:rPr>
-          <w:color w:val="FF0000"/>
-          <w:lang w:val="de-DE"/>
-        </w:rPr>
-      </w:pPr>
-      <w:r>
-        <w:rPr>
-          <w:color w:val="FF0000"/>
-          <w:lang w:val="de-DE"/>
-        </w:rPr>
-        <w:t xml:space="preserve">Refresh Problem – </w:t>
-      </w:r>
-      <w:proofErr w:type="spellStart"/>
-      <w:r>
-        <w:rPr>
-          <w:color w:val="FF0000"/>
-          <w:lang w:val="de-DE"/>
-        </w:rPr>
-        <w:t>getProjectByID</w:t>
-      </w:r>
-      <w:proofErr w:type="spellEnd"/>
-      <w:r>
-        <w:rPr>
-          <w:color w:val="FF0000"/>
-          <w:lang w:val="de-DE"/>
-        </w:rPr>
-        <w:t xml:space="preserve"> liefert </w:t>
-      </w:r>
-      <w:proofErr w:type="spellStart"/>
-      <w:r>
-        <w:rPr>
-          <w:color w:val="FF0000"/>
-          <w:lang w:val="de-DE"/>
-        </w:rPr>
-        <w:t>undefined</w:t>
-      </w:r>
-      <w:proofErr w:type="spellEnd"/>
-      <w:r>
-        <w:rPr>
-          <w:color w:val="FF0000"/>
-          <w:lang w:val="de-DE"/>
-        </w:rPr>
-        <w:br/>
-      </w:r>
-      <w:proofErr w:type="spellStart"/>
-      <w:r>
-        <w:rPr>
-          <w:color w:val="FF0000"/>
-          <w:lang w:val="de-DE"/>
-        </w:rPr>
-        <w:t>Vuex</w:t>
-      </w:r>
-      <w:proofErr w:type="spellEnd"/>
-      <w:r>
-        <w:rPr>
-          <w:color w:val="FF0000"/>
-          <w:lang w:val="de-DE"/>
-        </w:rPr>
-        <w:t xml:space="preserve"> Store ist nach dem </w:t>
-      </w:r>
-      <w:proofErr w:type="spellStart"/>
-      <w:r>
-        <w:rPr>
-          <w:color w:val="FF0000"/>
-          <w:lang w:val="de-DE"/>
-        </w:rPr>
-        <w:t>Reload</w:t>
-      </w:r>
-      <w:proofErr w:type="spellEnd"/>
-      <w:r>
-        <w:rPr>
-          <w:color w:val="FF0000"/>
-          <w:lang w:val="de-DE"/>
-        </w:rPr>
-        <w:t xml:space="preserve"> leer – es muss davor </w:t>
-      </w:r>
-      <w:proofErr w:type="spellStart"/>
-      <w:r>
-        <w:rPr>
-          <w:color w:val="FF0000"/>
-          <w:lang w:val="de-DE"/>
-        </w:rPr>
-        <w:t>gefetcht</w:t>
-      </w:r>
-      <w:proofErr w:type="spellEnd"/>
-      <w:r>
-        <w:rPr>
-          <w:color w:val="FF0000"/>
-          <w:lang w:val="de-DE"/>
-        </w:rPr>
-        <w:t xml:space="preserve"> werden</w:t>
-      </w:r>
-    </w:p>
-    <w:p>
-      <w:pPr>
         <w:pStyle w:val="berschrift1"/>
       </w:pPr>
       <w:r>
@@ -180,54 +85,9 @@
       </w:pPr>
       <w:r>
         <w:rPr>
-          <w:u w:val="single"/>
-          <w:lang w:val="de-DE"/>
-        </w:rPr>
-        <w:t>Update</w:t>
-      </w:r>
-      <w:r>
-        <w:rPr>
-          <w:lang w:val="de-DE"/>
-        </w:rPr>
-        <w:t xml:space="preserve"> </w:t>
-      </w:r>
-      <w:r>
-        <w:rPr>
-          <w:lang w:val="de-DE"/>
-        </w:rPr>
-        <w:t>!!</w:t>
-      </w:r>
-      <w:bookmarkStart w:id="0" w:name="_GoBack"/>
-      <w:bookmarkEnd w:id="0"/>
-      <w:r>
-        <w:rPr>
-          <w:lang w:val="de-DE"/>
-        </w:rPr>
-        <w:br/>
-      </w:r>
-      <w:r>
-        <w:rPr>
-          <w:lang w:val="de-DE"/>
-        </w:rPr>
-        <w:sym w:font="Wingdings" w:char="F0E0"/>
-      </w:r>
-      <w:r>
-        <w:rPr>
-          <w:lang w:val="de-DE"/>
-        </w:rPr>
-        <w:t xml:space="preserve"> </w:t>
-      </w:r>
-      <w:r>
-        <w:rPr>
-          <w:lang w:val="de-DE"/>
-        </w:rPr>
-        <w:t>springt</w:t>
-      </w:r>
-      <w:r>
-        <w:rPr>
-          <w:lang w:val="de-DE"/>
-        </w:rPr>
-        <w:t xml:space="preserve"> um einen Tag zurück</w:t>
+          <w:lang w:val="de-DE"/>
+        </w:rPr>
+        <w:t>/</w:t>
       </w:r>
     </w:p>
     <w:p>
@@ -429,6 +289,8 @@
         </w:rPr>
         <w:t>Userdetails</w:t>
       </w:r>
+      <w:bookmarkStart w:id="0" w:name="_GoBack"/>
+      <w:bookmarkEnd w:id="0"/>
     </w:p>
     <w:p>
       <w:pPr>
@@ -447,11 +309,19 @@
         </w:rPr>
         <w:t>(</w:t>
       </w:r>
-      <w:r>
-        <w:rPr>
-          <w:lang w:val="de-DE"/>
-        </w:rPr>
-        <w:t>Email anfangs nicht enthalten</w:t>
+      <w:proofErr w:type="gramStart"/>
+      <w:r>
+        <w:rPr>
+          <w:lang w:val="de-DE"/>
+        </w:rPr>
+        <w:t>Email</w:t>
+      </w:r>
+      <w:proofErr w:type="gramEnd"/>
+      <w:r>
+        <w:rPr>
+          <w:lang w:val="de-DE"/>
+        </w:rPr>
+        <w:t xml:space="preserve"> anfangs nicht enthalten</w:t>
       </w:r>
       <w:r>
         <w:rPr>

</xml_diff>